<commit_message>
updated with -m and https URL
</commit_message>
<xml_diff>
--- a/Git tutorial.docx
+++ b/Git tutorial.docx
@@ -27,30 +27,50 @@
           <w:szCs w:val="18"/>
         </w:rPr>
       </w:pPr>
-      <w:r>
-        <w:rPr>
-          <w:rFonts w:ascii="Lucida Console" w:hAnsi="Lucida Console" w:cs="Lucida Console"/>
-          <w:sz w:val="18"/>
-          <w:szCs w:val="18"/>
-        </w:rPr>
-        <w:t>git init</w:t>
-      </w:r>
-    </w:p>
-    <w:p>
-      <w:pPr>
-        <w:rPr>
-          <w:rFonts w:ascii="Lucida Console" w:hAnsi="Lucida Console" w:cs="Lucida Console"/>
-          <w:sz w:val="18"/>
-          <w:szCs w:val="18"/>
-        </w:rPr>
-      </w:pPr>
-      <w:r>
-        <w:rPr>
-          <w:rFonts w:ascii="Lucida Console" w:hAnsi="Lucida Console" w:cs="Lucida Console"/>
-          <w:sz w:val="18"/>
-          <w:szCs w:val="18"/>
-        </w:rPr>
-        <w:t>git add .</w:t>
+      <w:proofErr w:type="gramStart"/>
+      <w:r>
+        <w:rPr>
+          <w:rFonts w:ascii="Lucida Console" w:hAnsi="Lucida Console" w:cs="Lucida Console"/>
+          <w:sz w:val="18"/>
+          <w:szCs w:val="18"/>
+        </w:rPr>
+        <w:t>git</w:t>
+      </w:r>
+      <w:proofErr w:type="gramEnd"/>
+      <w:r>
+        <w:rPr>
+          <w:rFonts w:ascii="Lucida Console" w:hAnsi="Lucida Console" w:cs="Lucida Console"/>
+          <w:sz w:val="18"/>
+          <w:szCs w:val="18"/>
+        </w:rPr>
+        <w:t xml:space="preserve"> init</w:t>
+      </w:r>
+    </w:p>
+    <w:p>
+      <w:pPr>
+        <w:rPr>
+          <w:rFonts w:ascii="Lucida Console" w:hAnsi="Lucida Console" w:cs="Lucida Console"/>
+          <w:sz w:val="18"/>
+          <w:szCs w:val="18"/>
+        </w:rPr>
+      </w:pPr>
+      <w:proofErr w:type="gramStart"/>
+      <w:r>
+        <w:rPr>
+          <w:rFonts w:ascii="Lucida Console" w:hAnsi="Lucida Console" w:cs="Lucida Console"/>
+          <w:sz w:val="18"/>
+          <w:szCs w:val="18"/>
+        </w:rPr>
+        <w:t>git</w:t>
+      </w:r>
+      <w:proofErr w:type="gramEnd"/>
+      <w:r>
+        <w:rPr>
+          <w:rFonts w:ascii="Lucida Console" w:hAnsi="Lucida Console" w:cs="Lucida Console"/>
+          <w:sz w:val="18"/>
+          <w:szCs w:val="18"/>
+        </w:rPr>
+        <w:t xml:space="preserve"> add .</w:t>
       </w:r>
     </w:p>
     <w:p>
@@ -65,13 +85,31 @@
           <w:szCs w:val="18"/>
         </w:rPr>
       </w:pPr>
-      <w:r>
-        <w:rPr>
-          <w:rFonts w:ascii="Lucida Console" w:hAnsi="Lucida Console" w:cs="Lucida Console"/>
-          <w:sz w:val="18"/>
-          <w:szCs w:val="18"/>
-        </w:rPr>
-        <w:t>git commit</w:t>
+      <w:proofErr w:type="gramStart"/>
+      <w:r>
+        <w:rPr>
+          <w:rFonts w:ascii="Lucida Console" w:hAnsi="Lucida Console" w:cs="Lucida Console"/>
+          <w:sz w:val="18"/>
+          <w:szCs w:val="18"/>
+        </w:rPr>
+        <w:t>git</w:t>
+      </w:r>
+      <w:proofErr w:type="gramEnd"/>
+      <w:r>
+        <w:rPr>
+          <w:rFonts w:ascii="Lucida Console" w:hAnsi="Lucida Console" w:cs="Lucida Console"/>
+          <w:sz w:val="18"/>
+          <w:szCs w:val="18"/>
+        </w:rPr>
+        <w:t xml:space="preserve"> commit</w:t>
+      </w:r>
+      <w:r>
+        <w:rPr>
+          <w:rFonts w:ascii="Lucida Console" w:hAnsi="Lucida Console" w:cs="Lucida Console"/>
+          <w:sz w:val="18"/>
+          <w:szCs w:val="18"/>
+        </w:rPr>
+        <w:t xml:space="preserve"> –m “message”</w:t>
       </w:r>
     </w:p>
     <w:p/>
@@ -83,13 +121,41 @@
           <w:szCs w:val="18"/>
         </w:rPr>
       </w:pPr>
-      <w:r>
-        <w:rPr>
-          <w:rFonts w:ascii="Lucida Console" w:hAnsi="Lucida Console" w:cs="Lucida Console"/>
-          <w:sz w:val="18"/>
-          <w:szCs w:val="18"/>
-        </w:rPr>
-        <w:t>git config –global   //To avoid error if occurs after git commit</w:t>
+      <w:proofErr w:type="gramStart"/>
+      <w:r>
+        <w:rPr>
+          <w:rFonts w:ascii="Lucida Console" w:hAnsi="Lucida Console" w:cs="Lucida Console"/>
+          <w:sz w:val="18"/>
+          <w:szCs w:val="18"/>
+        </w:rPr>
+        <w:t>git</w:t>
+      </w:r>
+      <w:proofErr w:type="gramEnd"/>
+      <w:r>
+        <w:rPr>
+          <w:rFonts w:ascii="Lucida Console" w:hAnsi="Lucida Console" w:cs="Lucida Console"/>
+          <w:sz w:val="18"/>
+          <w:szCs w:val="18"/>
+        </w:rPr>
+        <w:t xml:space="preserve"> </w:t>
+      </w:r>
+      <w:proofErr w:type="spellStart"/>
+      <w:r>
+        <w:rPr>
+          <w:rFonts w:ascii="Lucida Console" w:hAnsi="Lucida Console" w:cs="Lucida Console"/>
+          <w:sz w:val="18"/>
+          <w:szCs w:val="18"/>
+        </w:rPr>
+        <w:t>config</w:t>
+      </w:r>
+      <w:proofErr w:type="spellEnd"/>
+      <w:r>
+        <w:rPr>
+          <w:rFonts w:ascii="Lucida Console" w:hAnsi="Lucida Console" w:cs="Lucida Console"/>
+          <w:sz w:val="18"/>
+          <w:szCs w:val="18"/>
+        </w:rPr>
+        <w:t xml:space="preserve"> –global   //To avoid error if occurs after git commit</w:t>
       </w:r>
     </w:p>
     <w:p>
@@ -204,7 +270,43 @@
           <w:sz w:val="18"/>
           <w:szCs w:val="18"/>
         </w:rPr>
-        <w:t>$ git config --global user.name = Vkvipul91</w:t>
+        <w:t xml:space="preserve">$ </w:t>
+      </w:r>
+      <w:proofErr w:type="gramStart"/>
+      <w:r>
+        <w:rPr>
+          <w:rFonts w:ascii="Lucida Console" w:hAnsi="Lucida Console" w:cs="Lucida Console"/>
+          <w:sz w:val="18"/>
+          <w:szCs w:val="18"/>
+        </w:rPr>
+        <w:t>git</w:t>
+      </w:r>
+      <w:proofErr w:type="gramEnd"/>
+      <w:r>
+        <w:rPr>
+          <w:rFonts w:ascii="Lucida Console" w:hAnsi="Lucida Console" w:cs="Lucida Console"/>
+          <w:sz w:val="18"/>
+          <w:szCs w:val="18"/>
+        </w:rPr>
+        <w:t xml:space="preserve"> </w:t>
+      </w:r>
+      <w:proofErr w:type="spellStart"/>
+      <w:r>
+        <w:rPr>
+          <w:rFonts w:ascii="Lucida Console" w:hAnsi="Lucida Console" w:cs="Lucida Console"/>
+          <w:sz w:val="18"/>
+          <w:szCs w:val="18"/>
+        </w:rPr>
+        <w:t>config</w:t>
+      </w:r>
+      <w:proofErr w:type="spellEnd"/>
+      <w:r>
+        <w:rPr>
+          <w:rFonts w:ascii="Lucida Console" w:hAnsi="Lucida Console" w:cs="Lucida Console"/>
+          <w:sz w:val="18"/>
+          <w:szCs w:val="18"/>
+        </w:rPr>
+        <w:t xml:space="preserve"> --global user.name = Vkvipul91</w:t>
       </w:r>
     </w:p>
     <w:p>
@@ -225,50 +327,158 @@
           <w:sz w:val="18"/>
           <w:szCs w:val="18"/>
         </w:rPr>
-        <w:t>$ git config --global user.email = Vk.vipul91@gmail.com</w:t>
-      </w:r>
-    </w:p>
-    <w:p>
-      <w:pPr>
-        <w:rPr>
-          <w:rFonts w:ascii="Lucida Console" w:hAnsi="Lucida Console" w:cs="Lucida Console"/>
-          <w:sz w:val="18"/>
-          <w:szCs w:val="18"/>
-        </w:rPr>
-      </w:pPr>
-    </w:p>
-    <w:p>
-      <w:pPr>
-        <w:rPr>
-          <w:rFonts w:ascii="Lucida Console" w:hAnsi="Lucida Console" w:cs="Lucida Console"/>
-          <w:sz w:val="18"/>
-          <w:szCs w:val="18"/>
-        </w:rPr>
-      </w:pPr>
-      <w:r>
-        <w:rPr>
-          <w:rFonts w:ascii="Lucida Console" w:hAnsi="Lucida Console" w:cs="Lucida Console"/>
-          <w:sz w:val="18"/>
-          <w:szCs w:val="18"/>
-        </w:rPr>
-        <w:t>Login to github and create repo by name “practiceRepo”</w:t>
-      </w:r>
-    </w:p>
-    <w:p>
-      <w:pPr>
-        <w:rPr>
-          <w:rFonts w:ascii="Lucida Console" w:hAnsi="Lucida Console" w:cs="Lucida Console"/>
-          <w:sz w:val="18"/>
-          <w:szCs w:val="18"/>
-        </w:rPr>
-      </w:pPr>
-      <w:r>
-        <w:rPr>
-          <w:rFonts w:ascii="Lucida Console" w:hAnsi="Lucida Console" w:cs="Lucida Console"/>
-          <w:sz w:val="18"/>
-          <w:szCs w:val="18"/>
-        </w:rPr>
-        <w:t xml:space="preserve">$ git remote add origin </w:t>
+        <w:t xml:space="preserve">$ </w:t>
+      </w:r>
+      <w:proofErr w:type="gramStart"/>
+      <w:r>
+        <w:rPr>
+          <w:rFonts w:ascii="Lucida Console" w:hAnsi="Lucida Console" w:cs="Lucida Console"/>
+          <w:sz w:val="18"/>
+          <w:szCs w:val="18"/>
+        </w:rPr>
+        <w:t>git</w:t>
+      </w:r>
+      <w:proofErr w:type="gramEnd"/>
+      <w:r>
+        <w:rPr>
+          <w:rFonts w:ascii="Lucida Console" w:hAnsi="Lucida Console" w:cs="Lucida Console"/>
+          <w:sz w:val="18"/>
+          <w:szCs w:val="18"/>
+        </w:rPr>
+        <w:t xml:space="preserve"> </w:t>
+      </w:r>
+      <w:proofErr w:type="spellStart"/>
+      <w:r>
+        <w:rPr>
+          <w:rFonts w:ascii="Lucida Console" w:hAnsi="Lucida Console" w:cs="Lucida Console"/>
+          <w:sz w:val="18"/>
+          <w:szCs w:val="18"/>
+        </w:rPr>
+        <w:t>config</w:t>
+      </w:r>
+      <w:proofErr w:type="spellEnd"/>
+      <w:r>
+        <w:rPr>
+          <w:rFonts w:ascii="Lucida Console" w:hAnsi="Lucida Console" w:cs="Lucida Console"/>
+          <w:sz w:val="18"/>
+          <w:szCs w:val="18"/>
+        </w:rPr>
+        <w:t xml:space="preserve"> --global </w:t>
+      </w:r>
+      <w:proofErr w:type="spellStart"/>
+      <w:r>
+        <w:rPr>
+          <w:rFonts w:ascii="Lucida Console" w:hAnsi="Lucida Console" w:cs="Lucida Console"/>
+          <w:sz w:val="18"/>
+          <w:szCs w:val="18"/>
+        </w:rPr>
+        <w:t>user.email</w:t>
+      </w:r>
+      <w:proofErr w:type="spellEnd"/>
+      <w:r>
+        <w:rPr>
+          <w:rFonts w:ascii="Lucida Console" w:hAnsi="Lucida Console" w:cs="Lucida Console"/>
+          <w:sz w:val="18"/>
+          <w:szCs w:val="18"/>
+        </w:rPr>
+        <w:t xml:space="preserve"> = Vk.vipul91@gmail.com</w:t>
+      </w:r>
+    </w:p>
+    <w:p>
+      <w:pPr>
+        <w:rPr>
+          <w:rFonts w:ascii="Lucida Console" w:hAnsi="Lucida Console" w:cs="Lucida Console"/>
+          <w:sz w:val="18"/>
+          <w:szCs w:val="18"/>
+        </w:rPr>
+      </w:pPr>
+    </w:p>
+    <w:p>
+      <w:pPr>
+        <w:rPr>
+          <w:rFonts w:ascii="Lucida Console" w:hAnsi="Lucida Console" w:cs="Lucida Console"/>
+          <w:sz w:val="18"/>
+          <w:szCs w:val="18"/>
+        </w:rPr>
+      </w:pPr>
+      <w:r>
+        <w:rPr>
+          <w:rFonts w:ascii="Lucida Console" w:hAnsi="Lucida Console" w:cs="Lucida Console"/>
+          <w:sz w:val="18"/>
+          <w:szCs w:val="18"/>
+        </w:rPr>
+        <w:t xml:space="preserve">Login to </w:t>
+      </w:r>
+      <w:proofErr w:type="spellStart"/>
+      <w:r>
+        <w:rPr>
+          <w:rFonts w:ascii="Lucida Console" w:hAnsi="Lucida Console" w:cs="Lucida Console"/>
+          <w:sz w:val="18"/>
+          <w:szCs w:val="18"/>
+        </w:rPr>
+        <w:t>github</w:t>
+      </w:r>
+      <w:proofErr w:type="spellEnd"/>
+      <w:r>
+        <w:rPr>
+          <w:rFonts w:ascii="Lucida Console" w:hAnsi="Lucida Console" w:cs="Lucida Console"/>
+          <w:sz w:val="18"/>
+          <w:szCs w:val="18"/>
+        </w:rPr>
+        <w:t xml:space="preserve"> and create repo by name “</w:t>
+      </w:r>
+      <w:proofErr w:type="spellStart"/>
+      <w:r>
+        <w:rPr>
+          <w:rFonts w:ascii="Lucida Console" w:hAnsi="Lucida Console" w:cs="Lucida Console"/>
+          <w:sz w:val="18"/>
+          <w:szCs w:val="18"/>
+        </w:rPr>
+        <w:t>practiceRepo</w:t>
+      </w:r>
+      <w:proofErr w:type="spellEnd"/>
+      <w:r>
+        <w:rPr>
+          <w:rFonts w:ascii="Lucida Console" w:hAnsi="Lucida Console" w:cs="Lucida Console"/>
+          <w:sz w:val="18"/>
+          <w:szCs w:val="18"/>
+        </w:rPr>
+        <w:t>”</w:t>
+      </w:r>
+    </w:p>
+    <w:p>
+      <w:pPr>
+        <w:rPr>
+          <w:rFonts w:ascii="Lucida Console" w:hAnsi="Lucida Console" w:cs="Lucida Console"/>
+          <w:sz w:val="18"/>
+          <w:szCs w:val="18"/>
+        </w:rPr>
+      </w:pPr>
+      <w:r>
+        <w:rPr>
+          <w:rFonts w:ascii="Lucida Console" w:hAnsi="Lucida Console" w:cs="Lucida Console"/>
+          <w:sz w:val="18"/>
+          <w:szCs w:val="18"/>
+        </w:rPr>
+        <w:t xml:space="preserve">$ </w:t>
+      </w:r>
+      <w:proofErr w:type="gramStart"/>
+      <w:r>
+        <w:rPr>
+          <w:rFonts w:ascii="Lucida Console" w:hAnsi="Lucida Console" w:cs="Lucida Console"/>
+          <w:sz w:val="18"/>
+          <w:szCs w:val="18"/>
+        </w:rPr>
+        <w:t>git</w:t>
+      </w:r>
+      <w:proofErr w:type="gramEnd"/>
+      <w:r>
+        <w:rPr>
+          <w:rFonts w:ascii="Lucida Console" w:hAnsi="Lucida Console" w:cs="Lucida Console"/>
+          <w:sz w:val="18"/>
+          <w:szCs w:val="18"/>
+        </w:rPr>
+        <w:t xml:space="preserve"> remote add origin </w:t>
       </w:r>
       <w:hyperlink r:id="rId6" w:history="1">
         <w:r>
@@ -302,13 +512,23 @@
           <w:szCs w:val="18"/>
         </w:rPr>
       </w:pPr>
-      <w:r>
-        <w:rPr>
-          <w:rFonts w:ascii="Lucida Console" w:hAnsi="Lucida Console" w:cs="Lucida Console"/>
-          <w:sz w:val="18"/>
-          <w:szCs w:val="18"/>
-        </w:rPr>
-        <w:t>git push -u origin master</w:t>
+      <w:proofErr w:type="gramStart"/>
+      <w:r>
+        <w:rPr>
+          <w:rFonts w:ascii="Lucida Console" w:hAnsi="Lucida Console" w:cs="Lucida Console"/>
+          <w:sz w:val="18"/>
+          <w:szCs w:val="18"/>
+        </w:rPr>
+        <w:t>git</w:t>
+      </w:r>
+      <w:proofErr w:type="gramEnd"/>
+      <w:r>
+        <w:rPr>
+          <w:rFonts w:ascii="Lucida Console" w:hAnsi="Lucida Console" w:cs="Lucida Console"/>
+          <w:sz w:val="18"/>
+          <w:szCs w:val="18"/>
+        </w:rPr>
+        <w:t xml:space="preserve"> push -u origin master</w:t>
       </w:r>
     </w:p>
     <w:p>
@@ -380,7 +600,25 @@
           <w:sz w:val="18"/>
           <w:szCs w:val="18"/>
         </w:rPr>
-        <w:t>Are you sure you want to continue connecting (yes/no/[fingerprint])? Yes</w:t>
+        <w:t>Are you sure you want to continue connecting (yes/no</w:t>
+      </w:r>
+      <w:proofErr w:type="gramStart"/>
+      <w:r>
+        <w:rPr>
+          <w:rFonts w:ascii="Lucida Console" w:hAnsi="Lucida Console" w:cs="Lucida Console"/>
+          <w:sz w:val="18"/>
+          <w:szCs w:val="18"/>
+        </w:rPr>
+        <w:t>/[</w:t>
+      </w:r>
+      <w:proofErr w:type="gramEnd"/>
+      <w:r>
+        <w:rPr>
+          <w:rFonts w:ascii="Lucida Console" w:hAnsi="Lucida Console" w:cs="Lucida Console"/>
+          <w:sz w:val="18"/>
+          <w:szCs w:val="18"/>
+        </w:rPr>
+        <w:t>fingerprint])? Yes</w:t>
       </w:r>
     </w:p>
     <w:p>
@@ -474,20 +712,41 @@
       </w:r>
     </w:p>
     <w:p>
-      <w:pPr>
-        <w:rPr>
-          <w:rFonts w:ascii="Lucida Console" w:hAnsi="Lucida Console" w:cs="Lucida Console"/>
-          <w:sz w:val="18"/>
-          <w:szCs w:val="18"/>
-        </w:rPr>
-      </w:pPr>
-      <w:r>
-        <w:rPr>
-          <w:rFonts w:ascii="Lucida Console" w:hAnsi="Lucida Console" w:cs="Lucida Console"/>
-          <w:sz w:val="18"/>
-          <w:szCs w:val="18"/>
-        </w:rPr>
-        <w:t xml:space="preserve">git remote set-url origin </w:t>
+      <w:proofErr w:type="gramStart"/>
+      <w:r>
+        <w:rPr>
+          <w:rFonts w:ascii="Lucida Console" w:hAnsi="Lucida Console" w:cs="Lucida Console"/>
+          <w:sz w:val="18"/>
+          <w:szCs w:val="18"/>
+        </w:rPr>
+        <w:t>git</w:t>
+      </w:r>
+      <w:proofErr w:type="gramEnd"/>
+      <w:r>
+        <w:rPr>
+          <w:rFonts w:ascii="Lucida Console" w:hAnsi="Lucida Console" w:cs="Lucida Console"/>
+          <w:sz w:val="18"/>
+          <w:szCs w:val="18"/>
+        </w:rPr>
+        <w:t xml:space="preserve"> remote set-</w:t>
+      </w:r>
+      <w:proofErr w:type="spellStart"/>
+      <w:r>
+        <w:rPr>
+          <w:rFonts w:ascii="Lucida Console" w:hAnsi="Lucida Console" w:cs="Lucida Console"/>
+          <w:sz w:val="18"/>
+          <w:szCs w:val="18"/>
+        </w:rPr>
+        <w:t>url</w:t>
+      </w:r>
+      <w:proofErr w:type="spellEnd"/>
+      <w:r>
+        <w:rPr>
+          <w:rFonts w:ascii="Lucida Console" w:hAnsi="Lucida Console" w:cs="Lucida Console"/>
+          <w:sz w:val="18"/>
+          <w:szCs w:val="18"/>
+        </w:rPr>
+        <w:t xml:space="preserve"> origin </w:t>
       </w:r>
       <w:hyperlink r:id="rId8" w:history="1">
         <w:r>
@@ -502,6 +761,51 @@
       </w:hyperlink>
     </w:p>
     <w:p>
+      <w:proofErr w:type="gramStart"/>
+      <w:r>
+        <w:t>or</w:t>
+      </w:r>
+      <w:proofErr w:type="gramEnd"/>
+    </w:p>
+    <w:p>
+      <w:pPr>
+        <w:rPr>
+          <w:rFonts w:ascii="Lucida Console" w:hAnsi="Lucida Console" w:cs="Lucida Console"/>
+          <w:sz w:val="18"/>
+          <w:szCs w:val="18"/>
+        </w:rPr>
+      </w:pPr>
+      <w:proofErr w:type="gramStart"/>
+      <w:r>
+        <w:rPr>
+          <w:rFonts w:ascii="Lucida Console" w:hAnsi="Lucida Console" w:cs="Lucida Console"/>
+          <w:sz w:val="18"/>
+          <w:szCs w:val="18"/>
+        </w:rPr>
+        <w:t>git</w:t>
+      </w:r>
+      <w:proofErr w:type="gramEnd"/>
+      <w:r>
+        <w:rPr>
+          <w:rFonts w:ascii="Lucida Console" w:hAnsi="Lucida Console" w:cs="Lucida Console"/>
+          <w:sz w:val="18"/>
+          <w:szCs w:val="18"/>
+        </w:rPr>
+        <w:t xml:space="preserve"> remote add origin </w:t>
+      </w:r>
+      <w:hyperlink r:id="rId9" w:history="1">
+        <w:r>
+          <w:rPr>
+            <w:rStyle w:val="Hyperlink"/>
+            <w:rFonts w:ascii="Lucida Console" w:hAnsi="Lucida Console" w:cs="Lucida Console"/>
+            <w:sz w:val="18"/>
+            <w:szCs w:val="18"/>
+          </w:rPr>
+          <w:t>https://github.com/Vkvipul91/practiceRepo.git</w:t>
+        </w:r>
+      </w:hyperlink>
+    </w:p>
+    <w:p>
       <w:pPr>
         <w:autoSpaceDE w:val="0"/>
         <w:autoSpaceDN w:val="0"/>
@@ -513,13 +817,23 @@
           <w:szCs w:val="18"/>
         </w:rPr>
       </w:pPr>
-      <w:r>
-        <w:rPr>
-          <w:rFonts w:ascii="Lucida Console" w:hAnsi="Lucida Console" w:cs="Lucida Console"/>
-          <w:sz w:val="18"/>
-          <w:szCs w:val="18"/>
-        </w:rPr>
-        <w:t>git push -u origin master</w:t>
+      <w:proofErr w:type="gramStart"/>
+      <w:r>
+        <w:rPr>
+          <w:rFonts w:ascii="Lucida Console" w:hAnsi="Lucida Console" w:cs="Lucida Console"/>
+          <w:sz w:val="18"/>
+          <w:szCs w:val="18"/>
+        </w:rPr>
+        <w:t>git</w:t>
+      </w:r>
+      <w:proofErr w:type="gramEnd"/>
+      <w:r>
+        <w:rPr>
+          <w:rFonts w:ascii="Lucida Console" w:hAnsi="Lucida Console" w:cs="Lucida Console"/>
+          <w:sz w:val="18"/>
+          <w:szCs w:val="18"/>
+        </w:rPr>
+        <w:t xml:space="preserve"> push -u origin master</w:t>
       </w:r>
     </w:p>
     <w:p>
@@ -555,7 +869,7 @@
                     </pic:cNvPicPr>
                   </pic:nvPicPr>
                   <pic:blipFill>
-                    <a:blip r:embed="rId9"/>
+                    <a:blip r:embed="rId10"/>
                     <a:srcRect/>
                     <a:stretch>
                       <a:fillRect/>
@@ -597,7 +911,6 @@
     <w:p/>
     <w:p>
       <w:r>
-        <w:lastRenderedPageBreak/>
         <w:t>Create a new branch from master</w:t>
       </w:r>
     </w:p>
@@ -610,7 +923,15 @@
         </w:numPr>
       </w:pPr>
       <w:r>
-        <w:t>Git checkout –b “feature/newBranch”   (it will create a branch from local master)</w:t>
+        <w:t>Git checkout –b “feature/</w:t>
+      </w:r>
+      <w:proofErr w:type="spellStart"/>
+      <w:r>
+        <w:t>newBranch</w:t>
+      </w:r>
+      <w:proofErr w:type="spellEnd"/>
+      <w:r>
+        <w:t>”   (it will create a branch from local master)</w:t>
       </w:r>
     </w:p>
     <w:p>
@@ -659,8 +980,13 @@
         </w:numPr>
       </w:pPr>
       <w:r>
-        <w:t>Git add .</w:t>
-      </w:r>
+        <w:t xml:space="preserve">Git </w:t>
+      </w:r>
+      <w:proofErr w:type="gramStart"/>
+      <w:r>
+        <w:t>add .</w:t>
+      </w:r>
+      <w:proofErr w:type="gramEnd"/>
     </w:p>
     <w:p>
       <w:pPr>
@@ -688,7 +1014,23 @@
     </w:p>
     <w:p>
       <w:r>
-        <w:t>Create the pull request &amp; merge the code to base i.e “master” and compare branch shoulf be the branch</w:t>
+        <w:t xml:space="preserve">Create the pull request &amp; merge the code to base </w:t>
+      </w:r>
+      <w:proofErr w:type="spellStart"/>
+      <w:r>
+        <w:t>i.e</w:t>
+      </w:r>
+      <w:proofErr w:type="spellEnd"/>
+      <w:r>
+        <w:t xml:space="preserve"> “master” and compare branch </w:t>
+      </w:r>
+      <w:proofErr w:type="spellStart"/>
+      <w:r>
+        <w:t>shoulf</w:t>
+      </w:r>
+      <w:proofErr w:type="spellEnd"/>
+      <w:r>
+        <w:t xml:space="preserve"> be the branch</w:t>
       </w:r>
     </w:p>
     <w:p>
@@ -700,8 +1042,13 @@
         </w:numPr>
       </w:pPr>
       <w:r>
-        <w:t>Login to Github</w:t>
-      </w:r>
+        <w:t xml:space="preserve">Login to </w:t>
+      </w:r>
+      <w:proofErr w:type="spellStart"/>
+      <w:r>
+        <w:t>Github</w:t>
+      </w:r>
+      <w:proofErr w:type="spellEnd"/>
     </w:p>
     <w:p>
       <w:pPr>

</xml_diff>